<commit_message>
secrets for coles lab
</commit_message>
<xml_diff>
--- a/02_dialog-boxes/01_39_cam_makemod.docx
+++ b/02_dialog-boxes/01_39_cam_makemod.docx
@@ -751,7 +751,6 @@
           <w:sz w:val="20"/>
           <w:szCs w:val="20"/>
         </w:rPr>
-        <w:lastRenderedPageBreak/>
         <w:t>Type can be something similar to: Article, App/Program, R package</w:t>
       </w:r>
     </w:p>
@@ -911,13 +910,7 @@
               <w:rPr>
                 <w:sz w:val="24"/>
               </w:rPr>
-              <w:t>mod_</w:t>
-            </w:r>
-            <w:r>
-              <w:rPr>
-                <w:sz w:val="24"/>
-              </w:rPr>
-              <w:t>scr_secr</w:t>
+              <w:t>cam_makemod</w:t>
             </w:r>
             <w:bookmarkEnd w:id="0"/>
           </w:p>
@@ -972,7 +965,7 @@
               <w:rPr>
                 <w:sz w:val="24"/>
               </w:rPr>
-              <w:t>NULL</w:t>
+              <w:t>Discuss potential effects of using multiple make/models / how you might address in analysis; loop into analytical recommendations below</w:t>
             </w:r>
           </w:p>
         </w:tc>
@@ -1321,6 +1314,9 @@
           </w:tcPr>
           <w:p>
             <w:r>
+              <w:rPr>
+                <w:noProof/>
+              </w:rPr>
               <w:drawing>
                 <wp:inline distT="0" distB="0" distL="0" distR="0" wp14:anchorId="55FBBCC1" wp14:editId="1EBD9D32">
                   <wp:extent cx="2661920" cy="1766570"/>
@@ -4420,9 +4416,60 @@
         <w:t>otes</w:t>
       </w:r>
     </w:p>
+    <w:p>
+      <w:hyperlink r:id="rId14" w:history="1">
+        <w:r>
+          <w:rPr>
+            <w:rStyle w:val="Hyperlink"/>
+            <w:b/>
+            <w:bCs/>
+            <w:szCs w:val="24"/>
+          </w:rPr>
+          <w:t>"Which camera trap type and how many do I need?” A review of camera features and study designs for a range of wildlife research applications,</w:t>
+        </w:r>
+      </w:hyperlink>
+      <w:r>
+        <w:t> Francesco Rovero et al.</w:t>
+      </w:r>
+    </w:p>
     <w:p/>
     <w:p>
-      <w:r>
+      <w:hyperlink r:id="rId15" w:history="1">
+        <w:r>
+          <w:rPr>
+            <w:rStyle w:val="Hyperlink"/>
+            <w:b/>
+            <w:bCs/>
+            <w:szCs w:val="24"/>
+          </w:rPr>
+          <w:t>Camera Trap Recommendations,</w:t>
+        </w:r>
+      </w:hyperlink>
+      <w:r>
+        <w:t> eMammal</w:t>
+      </w:r>
+    </w:p>
+    <w:p/>
+    <w:p>
+      <w:hyperlink r:id="rId16" w:history="1">
+        <w:r>
+          <w:rPr>
+            <w:rStyle w:val="Hyperlink"/>
+            <w:szCs w:val="24"/>
+          </w:rPr>
+          <w:t>https://wildcams.ca/site/assets/files/1390/wildcam_network_camera_trapping_best_practices_literature_synthesis.pdf</w:t>
+        </w:r>
+      </w:hyperlink>
+    </w:p>
+    <w:p/>
+    <w:p>
+      <w:r>
+        <w:t>below from lit synthesis????</w:t>
+      </w:r>
+    </w:p>
+    <w:p>
+      <w:r>
+        <w:lastRenderedPageBreak/>
         <w:t xml:space="preserve">Often the first choice one would like to make when designing a </w:t>
       </w:r>
       <w:r>
@@ -4546,11 +4593,7 @@
         <w:t>generally require</w:t>
       </w:r>
       <w:r>
-        <w:t xml:space="preserve"> high sensitivity, fast trigger speeds, wide detection zones (i.e., the area in which a camera can detect a subject through the sensor) and </w:t>
-      </w:r>
-      <w:r>
-        <w:lastRenderedPageBreak/>
-        <w:t xml:space="preserve">good autonomy (Rovero et al., 2013). </w:t>
+        <w:t xml:space="preserve"> high sensitivity, fast trigger speeds, wide detection zones (i.e., the area in which a camera can detect a subject through the sensor) and good autonomy (Rovero et al., 2013). </w:t>
       </w:r>
       <w:r>
         <w:rPr>
@@ -4915,7 +4958,14 @@
         <w:rPr>
           <w:lang w:eastAsia="ja-JP"/>
         </w:rPr>
-        <w:t>angle lenses). Trolliet et al. (2014) also suggested that the area of the detection zone is important and should be as large as possible to maximize detection and that recovery</w:t>
+        <w:t xml:space="preserve">angle lenses). Trolliet et al. (2014) also suggested that the </w:t>
+      </w:r>
+      <w:r>
+        <w:rPr>
+          <w:lang w:eastAsia="ja-JP"/>
+        </w:rPr>
+        <w:lastRenderedPageBreak/>
+        <w:t>area of the detection zone is important and should be as large as possible to maximize detection and that recovery</w:t>
       </w:r>
       <w:r>
         <w:rPr>
@@ -5041,7 +5091,6 @@
           <w:b/>
           <w:bdr w:val="none" w:sz="0" w:space="0" w:color="auto" w:frame="1"/>
         </w:rPr>
-        <w:lastRenderedPageBreak/>
         <w:t>Apps and McNutt (2018)</w:t>
       </w:r>
       <w:r>
@@ -5086,8 +5135,6 @@
         <w:t>animal, camera model, species, deployment height and trigger sensitivity were all significantly related to detection probability (Palencia et al., 2022).</w:t>
       </w:r>
     </w:p>
-    <w:p/>
-    <w:p/>
     <w:p/>
     <w:p/>
     <w:bookmarkStart w:id="122" w:name="resources_table_header"/>

</xml_diff>